<commit_message>
Lab 1: Copy Makefile_simple into work and rename as Makefile
</commit_message>
<xml_diff>
--- a/doc/VivadoRevCtrlLab_2014_4.docx
+++ b/doc/VivadoRevCtrlLab_2014_4.docx
@@ -61,110 +61,63 @@
           <w:r>
             <w:fldChar w:fldCharType="separate"/>
           </w:r>
-          <w:bookmarkStart w:id="0" w:name="_GoBack"/>
-          <w:bookmarkEnd w:id="0"/>
-          <w:r>
-            <w:rPr>
-              <w:rStyle w:val="Hyperlink"/>
-              <w:noProof/>
-            </w:rPr>
-            <w:fldChar w:fldCharType="begin"/>
-          </w:r>
-          <w:r>
-            <w:rPr>
-              <w:rStyle w:val="Hyperlink"/>
-              <w:noProof/>
-            </w:rPr>
-            <w:instrText xml:space="preserve"> </w:instrText>
-          </w:r>
-          <w:r>
-            <w:rPr>
-              <w:noProof/>
-            </w:rPr>
-            <w:instrText>HYPERLINK \l "_Toc411524398"</w:instrText>
-          </w:r>
-          <w:r>
-            <w:rPr>
-              <w:rStyle w:val="Hyperlink"/>
-              <w:noProof/>
-            </w:rPr>
-            <w:instrText xml:space="preserve"> </w:instrText>
-          </w:r>
-          <w:r>
-            <w:rPr>
-              <w:rStyle w:val="Hyperlink"/>
-              <w:noProof/>
-            </w:rPr>
-          </w:r>
-          <w:r>
-            <w:rPr>
-              <w:rStyle w:val="Hyperlink"/>
-              <w:noProof/>
-            </w:rPr>
-            <w:fldChar w:fldCharType="separate"/>
-          </w:r>
-          <w:r>
-            <w:rPr>
-              <w:rStyle w:val="Hyperlink"/>
-              <w:noProof/>
-            </w:rPr>
-            <w:t>Introduction</w:t>
-          </w:r>
-          <w:r>
-            <w:rPr>
-              <w:noProof/>
-              <w:webHidden/>
-            </w:rPr>
-            <w:tab/>
-          </w:r>
-          <w:r>
-            <w:rPr>
-              <w:noProof/>
-              <w:webHidden/>
-            </w:rPr>
-            <w:fldChar w:fldCharType="begin"/>
-          </w:r>
-          <w:r>
-            <w:rPr>
-              <w:noProof/>
-              <w:webHidden/>
-            </w:rPr>
-            <w:instrText xml:space="preserve"> PAGEREF _Toc411524398 \h </w:instrText>
-          </w:r>
-          <w:r>
-            <w:rPr>
-              <w:noProof/>
-              <w:webHidden/>
-            </w:rPr>
-          </w:r>
-          <w:r>
-            <w:rPr>
-              <w:noProof/>
-              <w:webHidden/>
-            </w:rPr>
-            <w:fldChar w:fldCharType="separate"/>
-          </w:r>
-          <w:r>
-            <w:rPr>
-              <w:noProof/>
-              <w:webHidden/>
-            </w:rPr>
-            <w:t>1</w:t>
-          </w:r>
-          <w:r>
-            <w:rPr>
-              <w:noProof/>
-              <w:webHidden/>
-            </w:rPr>
-            <w:fldChar w:fldCharType="end"/>
-          </w:r>
-          <w:r>
-            <w:rPr>
-              <w:rStyle w:val="Hyperlink"/>
-              <w:noProof/>
-            </w:rPr>
-            <w:fldChar w:fldCharType="end"/>
-          </w:r>
+          <w:hyperlink w:anchor="_Toc411524398" w:history="1">
+            <w:r>
+              <w:rPr>
+                <w:rStyle w:val="Hyperlink"/>
+                <w:noProof/>
+              </w:rPr>
+              <w:t>Introduction</w:t>
+            </w:r>
+            <w:r>
+              <w:rPr>
+                <w:noProof/>
+                <w:webHidden/>
+              </w:rPr>
+              <w:tab/>
+            </w:r>
+            <w:r>
+              <w:rPr>
+                <w:noProof/>
+                <w:webHidden/>
+              </w:rPr>
+              <w:fldChar w:fldCharType="begin"/>
+            </w:r>
+            <w:r>
+              <w:rPr>
+                <w:noProof/>
+                <w:webHidden/>
+              </w:rPr>
+              <w:instrText xml:space="preserve"> PAGEREF _Toc411524398 \h </w:instrText>
+            </w:r>
+            <w:r>
+              <w:rPr>
+                <w:noProof/>
+                <w:webHidden/>
+              </w:rPr>
+            </w:r>
+            <w:r>
+              <w:rPr>
+                <w:noProof/>
+                <w:webHidden/>
+              </w:rPr>
+              <w:fldChar w:fldCharType="separate"/>
+            </w:r>
+            <w:r>
+              <w:rPr>
+                <w:noProof/>
+                <w:webHidden/>
+              </w:rPr>
+              <w:t>1</w:t>
+            </w:r>
+            <w:r>
+              <w:rPr>
+                <w:noProof/>
+                <w:webHidden/>
+              </w:rPr>
+              <w:fldChar w:fldCharType="end"/>
+            </w:r>
+          </w:hyperlink>
         </w:p>
         <w:p>
           <w:pPr>
@@ -1631,13 +1584,13 @@
       <w:pPr>
         <w:pStyle w:val="Heading1"/>
       </w:pPr>
-      <w:bookmarkStart w:id="1" w:name="_Toc411324202"/>
-      <w:bookmarkStart w:id="2" w:name="_Toc411524398"/>
+      <w:bookmarkStart w:id="0" w:name="_Toc411324202"/>
+      <w:bookmarkStart w:id="1" w:name="_Toc411524398"/>
       <w:r>
         <w:t>Introduction</w:t>
       </w:r>
+      <w:bookmarkEnd w:id="0"/>
       <w:bookmarkEnd w:id="1"/>
-      <w:bookmarkEnd w:id="2"/>
     </w:p>
     <w:p>
       <w:r>
@@ -1773,13 +1726,13 @@
       <w:pPr>
         <w:pStyle w:val="Heading2"/>
       </w:pPr>
-      <w:bookmarkStart w:id="3" w:name="_Toc411324203"/>
-      <w:bookmarkStart w:id="4" w:name="_Toc411524399"/>
+      <w:bookmarkStart w:id="2" w:name="_Toc411324203"/>
+      <w:bookmarkStart w:id="3" w:name="_Toc411524399"/>
       <w:r>
         <w:t>Lab Files</w:t>
       </w:r>
+      <w:bookmarkEnd w:id="2"/>
       <w:bookmarkEnd w:id="3"/>
-      <w:bookmarkEnd w:id="4"/>
     </w:p>
     <w:p>
       <w:r>
@@ -1985,13 +1938,13 @@
       <w:pPr>
         <w:pStyle w:val="Heading2"/>
       </w:pPr>
-      <w:bookmarkStart w:id="5" w:name="_Toc411324204"/>
-      <w:bookmarkStart w:id="6" w:name="_Toc411524400"/>
+      <w:bookmarkStart w:id="4" w:name="_Toc411324204"/>
+      <w:bookmarkStart w:id="5" w:name="_Toc411524400"/>
       <w:r>
         <w:t>Working in Shells</w:t>
       </w:r>
+      <w:bookmarkEnd w:id="4"/>
       <w:bookmarkEnd w:id="5"/>
-      <w:bookmarkEnd w:id="6"/>
     </w:p>
     <w:p>
       <w:r>
@@ -2326,116 +2279,116 @@
       <w:pPr>
         <w:pStyle w:val="Heading2"/>
       </w:pPr>
-      <w:bookmarkStart w:id="7" w:name="_Toc411324205"/>
-      <w:bookmarkStart w:id="8" w:name="_Toc411524401"/>
+      <w:bookmarkStart w:id="6" w:name="_Toc411324205"/>
+      <w:bookmarkStart w:id="7" w:name="_Toc411524401"/>
       <w:r>
         <w:t xml:space="preserve">About the </w:t>
       </w:r>
       <w:r>
         <w:t>Lab Questions</w:t>
       </w:r>
+      <w:bookmarkEnd w:id="6"/>
       <w:bookmarkEnd w:id="7"/>
+    </w:p>
+    <w:p>
+      <w:r>
+        <w:t>The</w:t>
+      </w:r>
+      <w:r>
+        <w:t xml:space="preserve"> </w:t>
+      </w:r>
+      <w:r>
+        <w:t xml:space="preserve">lab </w:t>
+      </w:r>
+      <w:r>
+        <w:t xml:space="preserve">questions </w:t>
+      </w:r>
+      <w:r>
+        <w:t>intend</w:t>
+      </w:r>
+      <w:r>
+        <w:t xml:space="preserve"> </w:t>
+      </w:r>
+      <w:r>
+        <w:t xml:space="preserve">to provoke thought and help enhance the learning experience. Although some space is provided </w:t>
+      </w:r>
+      <w:r>
+        <w:t xml:space="preserve">you </w:t>
+      </w:r>
+      <w:r>
+        <w:t>need not</w:t>
+      </w:r>
+      <w:r>
+        <w:t xml:space="preserve"> record w</w:t>
+      </w:r>
+      <w:r>
+        <w:t>ritten answers unless you wish. The answers are provided in a separate document.</w:t>
+      </w:r>
+    </w:p>
+    <w:p>
+      <w:pPr>
+        <w:pStyle w:val="Heading1"/>
+      </w:pPr>
+      <w:bookmarkStart w:id="8" w:name="_Toc411324206"/>
+      <w:bookmarkStart w:id="9" w:name="_Toc411524402"/>
+      <w:r>
+        <w:t xml:space="preserve">Lab 1 : </w:t>
+      </w:r>
+      <w:r>
+        <w:t>Simple RTL Project</w:t>
+      </w:r>
       <w:bookmarkEnd w:id="8"/>
-    </w:p>
-    <w:p>
-      <w:r>
-        <w:t>The</w:t>
+      <w:bookmarkEnd w:id="9"/>
+    </w:p>
+    <w:p>
+      <w:r>
+        <w:t>In this lab we will start wi</w:t>
+      </w:r>
+      <w:r>
+        <w:t xml:space="preserve">th a </w:t>
+      </w:r>
+      <w:r>
+        <w:t>very simple design</w:t>
       </w:r>
       <w:r>
         <w:t xml:space="preserve"> </w:t>
       </w:r>
       <w:r>
-        <w:t xml:space="preserve">lab </w:t>
-      </w:r>
-      <w:r>
-        <w:t xml:space="preserve">questions </w:t>
-      </w:r>
-      <w:r>
-        <w:t>intend</w:t>
+        <w:rPr>
+          <w:b/>
+        </w:rPr>
+        <w:t>top</w:t>
       </w:r>
       <w:r>
         <w:t xml:space="preserve"> </w:t>
       </w:r>
       <w:r>
-        <w:t xml:space="preserve">to provoke thought and help enhance the learning experience. Although some space is provided </w:t>
-      </w:r>
-      <w:r>
-        <w:t xml:space="preserve">you </w:t>
-      </w:r>
-      <w:r>
-        <w:t>need not</w:t>
-      </w:r>
-      <w:r>
-        <w:t xml:space="preserve"> record w</w:t>
-      </w:r>
-      <w:r>
-        <w:t>ritten answers unless you wish. The answers are provided in a separate document.</w:t>
-      </w:r>
-    </w:p>
-    <w:p>
-      <w:pPr>
-        <w:pStyle w:val="Heading1"/>
-      </w:pPr>
-      <w:bookmarkStart w:id="9" w:name="_Toc411324206"/>
-      <w:bookmarkStart w:id="10" w:name="_Toc411524402"/>
-      <w:r>
-        <w:t xml:space="preserve">Lab 1 : </w:t>
-      </w:r>
-      <w:r>
-        <w:t>Simple RTL Project</w:t>
-      </w:r>
-      <w:bookmarkEnd w:id="9"/>
+        <w:t>to</w:t>
+      </w:r>
+      <w:r>
+        <w:t xml:space="preserve"> </w:t>
+      </w:r>
+      <w:r>
+        <w:t>see</w:t>
+      </w:r>
+      <w:r>
+        <w:t xml:space="preserve"> how revision control works with Vivado. </w:t>
+      </w:r>
+      <w:r>
+        <w:t>Our overall goal is to determine the minimum set of files to regenerate top and place those files under revision control. Throughout the labs we will use the project-based flow for simplicity but the concepts can be extended to fit non-project flows.</w:t>
+      </w:r>
+    </w:p>
+    <w:p>
+      <w:pPr>
+        <w:pStyle w:val="Heading2"/>
+      </w:pPr>
+      <w:bookmarkStart w:id="10" w:name="_Toc411324207"/>
+      <w:bookmarkStart w:id="11" w:name="_Toc411524403"/>
+      <w:r>
+        <w:t>Lab Procedure</w:t>
+      </w:r>
       <w:bookmarkEnd w:id="10"/>
-    </w:p>
-    <w:p>
-      <w:r>
-        <w:t>In this lab we will start wi</w:t>
-      </w:r>
-      <w:r>
-        <w:t xml:space="preserve">th a </w:t>
-      </w:r>
-      <w:r>
-        <w:t>very simple design</w:t>
-      </w:r>
-      <w:r>
-        <w:t xml:space="preserve"> </w:t>
-      </w:r>
-      <w:r>
-        <w:rPr>
-          <w:b/>
-        </w:rPr>
-        <w:t>top</w:t>
-      </w:r>
-      <w:r>
-        <w:t xml:space="preserve"> </w:t>
-      </w:r>
-      <w:r>
-        <w:t>to</w:t>
-      </w:r>
-      <w:r>
-        <w:t xml:space="preserve"> </w:t>
-      </w:r>
-      <w:r>
-        <w:t>see</w:t>
-      </w:r>
-      <w:r>
-        <w:t xml:space="preserve"> how revision control works with Vivado. </w:t>
-      </w:r>
-      <w:r>
-        <w:t>Our overall goal is to determine the minimum set of files to regenerate top and place those files under revision control. Throughout the labs we will use the project-based flow for simplicity but the concepts can be extended to fit non-project flows.</w:t>
-      </w:r>
-    </w:p>
-    <w:p>
-      <w:pPr>
-        <w:pStyle w:val="Heading2"/>
-      </w:pPr>
-      <w:bookmarkStart w:id="11" w:name="_Toc411324207"/>
-      <w:bookmarkStart w:id="12" w:name="_Toc411524403"/>
-      <w:r>
-        <w:t>Lab Procedure</w:t>
-      </w:r>
       <w:bookmarkEnd w:id="11"/>
-      <w:bookmarkEnd w:id="12"/>
     </w:p>
     <w:p>
       <w:pPr>
@@ -2629,14 +2582,28 @@
       <w:r>
         <w:t xml:space="preserve"> directory and copy the makefile </w:t>
       </w:r>
+      <w:bookmarkStart w:id="12" w:name="_GoBack"/>
       <w:r>
         <w:rPr>
           <w:b/>
         </w:rPr>
         <w:t>Makefile_simple</w:t>
       </w:r>
-      <w:r>
-        <w:t xml:space="preserve"> into work.</w:t>
+      <w:bookmarkEnd w:id="12"/>
+      <w:r>
+        <w:t xml:space="preserve"> into work</w:t>
+      </w:r>
+      <w:r>
+        <w:t xml:space="preserve"> with the name </w:t>
+      </w:r>
+      <w:r>
+        <w:rPr>
+          <w:b/>
+        </w:rPr>
+        <w:t>Makefile</w:t>
+      </w:r>
+      <w:r>
+        <w:t>.</w:t>
       </w:r>
     </w:p>
     <w:p>
@@ -2748,7 +2715,8 @@
           <w:sz w:val="20"/>
           <w:szCs w:val="20"/>
         </w:rPr>
-        <w:t>make -f Makefile_simple clean</w:t>
+        <w:lastRenderedPageBreak/>
+        <w:t>make clean</w:t>
       </w:r>
     </w:p>
     <w:p>
@@ -2766,8 +2734,7 @@
           <w:sz w:val="20"/>
           <w:szCs w:val="20"/>
         </w:rPr>
-        <w:lastRenderedPageBreak/>
-        <w:t xml:space="preserve">make -f Makefile_simple </w:t>
+        <w:t xml:space="preserve">make </w:t>
       </w:r>
       <w:r>
         <w:rPr>
@@ -2841,7 +2808,7 @@
           <w:sz w:val="20"/>
           <w:szCs w:val="20"/>
         </w:rPr>
-        <w:t xml:space="preserve">make -f Makefile_simple </w:t>
+        <w:t xml:space="preserve">make </w:t>
       </w:r>
       <w:r>
         <w:rPr>
@@ -2867,7 +2834,7 @@
           <w:sz w:val="20"/>
           <w:szCs w:val="20"/>
         </w:rPr>
-        <w:t xml:space="preserve">make -f Makefile_simple </w:t>
+        <w:t xml:space="preserve">make </w:t>
       </w:r>
       <w:r>
         <w:rPr>
@@ -3148,7 +3115,19 @@
         <w:t>A</w:t>
       </w:r>
       <w:r>
-        <w:t>lso remove the file Makefile_simple since it is only used for Lab1.</w:t>
+        <w:t>lso</w:t>
+      </w:r>
+      <w:r>
+        <w:t xml:space="preserve"> remove the file </w:t>
+      </w:r>
+      <w:r>
+        <w:rPr>
+          <w:b/>
+        </w:rPr>
+        <w:t>Makefile</w:t>
+      </w:r>
+      <w:r>
+        <w:t xml:space="preserve"> since it is only used for Lab1.</w:t>
       </w:r>
     </w:p>
     <w:p>
@@ -4346,25 +4325,7 @@
     </w:p>
     <w:p>
       <w:r>
-        <w:t xml:space="preserve">The goal of this lab is to become familiar with </w:t>
-      </w:r>
-      <w:r>
-        <w:t>packaging</w:t>
-      </w:r>
-      <w:r>
-        <w:t xml:space="preserve"> </w:t>
-      </w:r>
-      <w:r>
-        <w:t>an HLS project</w:t>
-      </w:r>
-      <w:r>
-        <w:t xml:space="preserve"> </w:t>
-      </w:r>
-      <w:r>
-        <w:t xml:space="preserve">into a custom </w:t>
-      </w:r>
-      <w:r>
-        <w:t xml:space="preserve">IP </w:t>
+        <w:t xml:space="preserve">The goal of this lab is to become familiar with packaging an HLS project into a custom IP </w:t>
       </w:r>
       <w:r>
         <w:rPr>
@@ -4373,16 +4334,7 @@
         <w:t>rgb_mux</w:t>
       </w:r>
       <w:r>
-        <w:t xml:space="preserve"> and placing it </w:t>
-      </w:r>
-      <w:r>
-        <w:t xml:space="preserve">under revision control. </w:t>
-      </w:r>
-      <w:r>
-        <w:t>The IP generation includes scripting the Vivado HLS run to generate it from the C++ source files.</w:t>
-      </w:r>
-      <w:r>
-        <w:t xml:space="preserve"> The IP can then be added to the project IP repositories to be reused in other designs.</w:t>
+        <w:t xml:space="preserve"> and placing it under revision control. The IP generation includes scripting the Vivado HLS run to generate it from the C++ source files. The IP can then be added to the project IP repositories to be reused in other designs.</w:t>
       </w:r>
     </w:p>
     <w:p>
@@ -4410,19 +4362,10 @@
         <w:rPr>
           <w:b/>
         </w:rPr>
-        <w:t>hls</w:t>
-      </w:r>
-      <w:r>
-        <w:rPr>
-          <w:b/>
-        </w:rPr>
-        <w:t>.tcl</w:t>
-      </w:r>
-      <w:r>
-        <w:t xml:space="preserve"> script inside the scripts directory. T</w:t>
-      </w:r>
-      <w:r>
-        <w:t xml:space="preserve">his script </w:t>
+        <w:t>hls.tcl</w:t>
+      </w:r>
+      <w:r>
+        <w:t xml:space="preserve"> script inside the scripts directory. This script </w:t>
       </w:r>
       <w:r>
         <w:t>synthesizes rg</w:t>
@@ -4445,13 +4388,7 @@
     </w:p>
     <w:p>
       <w:r>
-        <w:t>Question 4</w:t>
-      </w:r>
-      <w:r>
-        <w:t>-1a: What</w:t>
-      </w:r>
-      <w:r>
-        <w:t xml:space="preserve"> program is used to run this script?</w:t>
+        <w:t>Question 4-1a: What program is used to run this script?</w:t>
       </w:r>
     </w:p>
     <w:p/>
@@ -4500,13 +4437,7 @@
         <w:t xml:space="preserve"> in the work directory.</w:t>
       </w:r>
       <w:r>
-        <w:t xml:space="preserve"> </w:t>
-      </w:r>
-      <w:r>
-        <w:t>Upon completion</w:t>
-      </w:r>
-      <w:r>
-        <w:t>, locate the rgb_mux custom IP.</w:t>
+        <w:t xml:space="preserve"> Upon completion, locate the rgb_mux custom IP.</w:t>
       </w:r>
     </w:p>
     <w:p>
@@ -4708,13 +4639,7 @@
         <w:t>bft</w:t>
       </w:r>
       <w:r>
-        <w:t xml:space="preserve">. </w:t>
-      </w:r>
-      <w:r>
-        <w:t>C</w:t>
-      </w:r>
-      <w:r>
-        <w:t xml:space="preserve">reate a new directory inside cip called </w:t>
+        <w:t xml:space="preserve">. Create a new directory inside cip called </w:t>
       </w:r>
       <w:r>
         <w:rPr>
@@ -4723,13 +4648,7 @@
         <w:t>rgb_mux</w:t>
       </w:r>
       <w:r>
-        <w:t xml:space="preserve"> and place its </w:t>
-      </w:r>
-      <w:r>
-        <w:t>custom IP</w:t>
-      </w:r>
-      <w:r>
-        <w:t xml:space="preserve"> files into this directory. It should also be structurally similar to bft so that the component.xml file and xgui directory are found inside rgb_mux.</w:t>
+        <w:t xml:space="preserve"> and place its custom IP files into this directory. It should also be structurally similar to bft so that the component.xml file and xgui directory are found inside rgb_mux.</w:t>
       </w:r>
     </w:p>
     <w:p>
@@ -4741,13 +4660,7 @@
         </w:numPr>
       </w:pPr>
       <w:r>
-        <w:t xml:space="preserve">Check in the necessary files for the </w:t>
-      </w:r>
-      <w:r>
-        <w:t>rgb_mux</w:t>
-      </w:r>
-      <w:r>
-        <w:t xml:space="preserve"> custom IP into the repository using  </w:t>
+        <w:t xml:space="preserve">Check in the necessary files for the rgb_mux custom IP into the repository using  </w:t>
       </w:r>
       <w:r>
         <w:rPr>
@@ -4795,13 +4708,7 @@
     </w:p>
     <w:p>
       <w:r>
-        <w:t xml:space="preserve">This lab </w:t>
-      </w:r>
-      <w:r>
-        <w:t>illustrates that creating custom IP from HLS is a straightforward process that can be entirely scripted and generated using make, and the results managed under revision control for reuse in other designs</w:t>
-      </w:r>
-      <w:r>
-        <w:t>.</w:t>
+        <w:t>This lab illustrates that creating custom IP from HLS is a straightforward process that can be entirely scripted and generated using make, and the results managed under revision control for reuse in other designs.</w:t>
       </w:r>
     </w:p>
     <w:p>
@@ -4836,22 +4743,10 @@
         <w:t xml:space="preserve"> zynq_bd</w:t>
       </w:r>
       <w:r>
-        <w:t xml:space="preserve"> using scripts and placing the needed </w:t>
-      </w:r>
-      <w:r>
-        <w:t xml:space="preserve">files </w:t>
-      </w:r>
-      <w:r>
-        <w:t>under revision control. The IPI block design reuses the IP created i</w:t>
-      </w:r>
-      <w:r>
-        <w:t>n previous labs as well as other IP from the IP Catalog. S</w:t>
-      </w:r>
-      <w:r>
-        <w:t>imilar to an IP</w:t>
-      </w:r>
-      <w:r>
-        <w:t>, output products are generated for the block design so that it can be reused in other designs.</w:t>
+        <w:t xml:space="preserve"> using scripts and placing the needed files under revision control. The IPI block design reuses the IP created i</w:t>
+      </w:r>
+      <w:r>
+        <w:t>n previous labs as well as other IP from the IP Catalog. Similar to an IP, output products are generated for the block design so that it can be reused in other designs.</w:t>
       </w:r>
     </w:p>
     <w:p>
@@ -4879,13 +4774,7 @@
         <w:t xml:space="preserve"> </w:t>
       </w:r>
       <w:r>
-        <w:t xml:space="preserve">Also if your working </w:t>
-      </w:r>
-      <w:r>
-        <w:t>directory</w:t>
-      </w:r>
-      <w:r>
-        <w:t xml:space="preserve"> is becoming cluttered, you may want to clean it.</w:t>
+        <w:t>Also if your working directory is becoming cluttered, you may want to clean it.</w:t>
       </w:r>
     </w:p>
     <w:p>
@@ -5160,13 +5049,7 @@
         <w:t>write_bd_tcl block.tcl</w:t>
       </w:r>
       <w:r>
-        <w:t xml:space="preserve"> and view the </w:t>
-      </w:r>
-      <w:r>
-        <w:t>block.tcl</w:t>
-      </w:r>
-      <w:r>
-        <w:t xml:space="preserve"> file contents.</w:t>
+        <w:t xml:space="preserve"> and view the block.tcl file contents.</w:t>
       </w:r>
     </w:p>
     <w:p>
@@ -5326,10 +5209,7 @@
     </w:p>
     <w:p>
       <w:r>
-        <w:t xml:space="preserve">This lab </w:t>
-      </w:r>
-      <w:r>
-        <w:t xml:space="preserve">demonstrates the automated process for creating a block design and placing the contents </w:t>
+        <w:t xml:space="preserve">This lab demonstrates the automated process for creating a block design and placing the contents </w:t>
       </w:r>
       <w:r>
         <w:t xml:space="preserve">under revision control.  The block design is more complex than the IPs from the previous labs as it contains many IP itself, and requires a block design description. </w:t>
@@ -5508,13 +5388,7 @@
         <w:t>uestion 6-2a</w:t>
       </w:r>
       <w:r>
-        <w:t xml:space="preserve">: What value of </w:t>
-      </w:r>
-      <w:r>
-        <w:t>REUSEGOLDEN</w:t>
-      </w:r>
-      <w:r>
-        <w:t xml:space="preserve"> results in potentially faster compile time?</w:t>
+        <w:t>: What value of REUSEGOLDEN results in potentially faster compile time?</w:t>
       </w:r>
     </w:p>
     <w:p/>
@@ -5623,10 +5497,7 @@
     </w:p>
     <w:p>
       <w:r>
-        <w:t xml:space="preserve">This lab </w:t>
-      </w:r>
-      <w:r>
-        <w:t>covers the design file types most likely to be encountered in real designs and illustrates how the entire flow can be managed to bitstream generation with Vivado scripts and make. Variables can be used to control the make process as we saw with the different values of REUSEGOLDEN and the tclargs option.</w:t>
+        <w:t>This lab covers the design file types most likely to be encountered in real designs and illustrates how the entire flow can be managed to bitstream generation with Vivado scripts and make. Variables can be used to control the make process as we saw with the different values of REUSEGOLDEN and the tclargs option.</w:t>
       </w:r>
       <w:r>
         <w:t xml:space="preserve"> One can choose to regenerate as much of the design as possible or to reuse as much as possible.</w:t>
@@ -11032,7 +10903,7 @@
 </file>
 
 <file path=customXml/itemProps1.xml><?xml version="1.0" encoding="utf-8"?>
-<ds:datastoreItem xmlns:ds="http://schemas.openxmlformats.org/officeDocument/2006/customXml" ds:itemID="{952D610A-A43E-4BB5-A29D-94CEAB1B375E}">
+<ds:datastoreItem xmlns:ds="http://schemas.openxmlformats.org/officeDocument/2006/customXml" ds:itemID="{B5C57CF5-1462-445C-A9D8-9319F275E045}">
   <ds:schemaRefs>
     <ds:schemaRef ds:uri="http://schemas.openxmlformats.org/officeDocument/2006/bibliography"/>
   </ds:schemaRefs>

</xml_diff>